<commit_message>
Updated resume first time
</commit_message>
<xml_diff>
--- a/Bhaswati Mandal (Resume).docx
+++ b/Bhaswati Mandal (Resume).docx
@@ -243,21 +243,6 @@
           </w:tcPr>
           <w:p>
             <w:pPr>
-              <w:tabs>
-                <w:tab w:val="left" w:pos="7125"/>
-              </w:tabs>
-              <w:spacing w:line="240" w:lineRule="auto"/>
-              <w:rPr>
-                <w:rFonts w:ascii="Times New Roman" w:hAnsi="Times New Roman"/>
-                <w:b/>
-                <w:bCs/>
-                <w:sz w:val="24"/>
-                <w:szCs w:val="24"/>
-              </w:rPr>
-            </w:pPr>
-          </w:p>
-          <w:p>
-            <w:pPr>
               <w:widowControl w:val="0"/>
               <w:pBdr>
                 <w:top w:val="nil"/>
@@ -285,26 +270,6 @@
               </w:rPr>
               <w:t>Seeking a position in growth-oriented company which allows the scope for professional as well as personal development in a challenging environment.</w:t>
             </w:r>
-          </w:p>
-          <w:p>
-            <w:pPr>
-              <w:widowControl w:val="0"/>
-              <w:pBdr>
-                <w:top w:val="nil"/>
-                <w:left w:val="nil"/>
-                <w:bottom w:val="nil"/>
-                <w:right w:val="nil"/>
-                <w:between w:val="nil"/>
-              </w:pBdr>
-              <w:spacing w:line="240" w:lineRule="auto"/>
-              <w:rPr>
-                <w:rFonts w:ascii="Times New Roman" w:hAnsi="Times New Roman" w:cs="Times New Roman"/>
-                <w:b/>
-                <w:bCs/>
-                <w:sz w:val="24"/>
-                <w:szCs w:val="24"/>
-              </w:rPr>
-            </w:pPr>
           </w:p>
         </w:tc>
       </w:tr>
@@ -1423,6 +1388,126 @@
                 <w:b/>
               </w:rPr>
             </w:pPr>
+            <w:r>
+              <w:rPr>
+                <w:b/>
+                <w:noProof/>
+              </w:rPr>
+              <mc:AlternateContent>
+                <mc:Choice Requires="wps">
+                  <w:drawing>
+                    <wp:anchor distT="0" distB="0" distL="114300" distR="114300" simplePos="0" relativeHeight="251662336" behindDoc="0" locked="0" layoutInCell="1" allowOverlap="1" wp14:anchorId="0D39FF62" wp14:editId="153081FA">
+                      <wp:simplePos x="0" y="0"/>
+                      <wp:positionH relativeFrom="column">
+                        <wp:posOffset>-96520</wp:posOffset>
+                      </wp:positionH>
+                      <wp:positionV relativeFrom="paragraph">
+                        <wp:posOffset>146050</wp:posOffset>
+                      </wp:positionV>
+                      <wp:extent cx="7204710" cy="281940"/>
+                      <wp:effectExtent l="57150" t="19050" r="53340" b="80010"/>
+                      <wp:wrapNone/>
+                      <wp:docPr id="1562553654" name="Rectangle 1"/>
+                      <wp:cNvGraphicFramePr/>
+                      <a:graphic xmlns:a="http://schemas.openxmlformats.org/drawingml/2006/main">
+                        <a:graphicData uri="http://schemas.microsoft.com/office/word/2010/wordprocessingShape">
+                          <wps:wsp>
+                            <wps:cNvSpPr/>
+                            <wps:spPr>
+                              <a:xfrm>
+                                <a:off x="0" y="0"/>
+                                <a:ext cx="7204710" cy="281940"/>
+                              </a:xfrm>
+                              <a:prstGeom prst="rect">
+                                <a:avLst/>
+                              </a:prstGeom>
+                              <a:solidFill>
+                                <a:schemeClr val="bg1">
+                                  <a:lumMod val="75000"/>
+                                </a:schemeClr>
+                              </a:solidFill>
+                              <a:ln>
+                                <a:noFill/>
+                              </a:ln>
+                            </wps:spPr>
+                            <wps:style>
+                              <a:lnRef idx="1">
+                                <a:schemeClr val="accent1"/>
+                              </a:lnRef>
+                              <a:fillRef idx="3">
+                                <a:schemeClr val="accent1"/>
+                              </a:fillRef>
+                              <a:effectRef idx="2">
+                                <a:schemeClr val="accent1"/>
+                              </a:effectRef>
+                              <a:fontRef idx="minor">
+                                <a:schemeClr val="lt1"/>
+                              </a:fontRef>
+                            </wps:style>
+                            <wps:txbx>
+                              <w:txbxContent>
+                                <w:p>
+                                  <w:pPr>
+                                    <w:jc w:val="center"/>
+                                    <w:rPr>
+                                      <w:color w:val="000000" w:themeColor="text1"/>
+                                      <w:lang w:val="en-US"/>
+                                    </w:rPr>
+                                  </w:pPr>
+                                  <w:r>
+                                    <w:rPr>
+                                      <w:b/>
+                                      <w:color w:val="000000" w:themeColor="text1"/>
+                                    </w:rPr>
+                                    <w:t>INTERNSHIPS</w:t>
+                                  </w:r>
+                                </w:p>
+                              </w:txbxContent>
+                            </wps:txbx>
+                            <wps:bodyPr rot="0" spcFirstLastPara="0" vertOverflow="overflow" horzOverflow="overflow" vert="horz" wrap="square" lIns="91440" tIns="45720" rIns="91440" bIns="45720" numCol="1" spcCol="0" rtlCol="0" fromWordArt="0" anchor="ctr" anchorCtr="0" forceAA="0" compatLnSpc="1">
+                              <a:prstTxWarp prst="textNoShape">
+                                <a:avLst/>
+                              </a:prstTxWarp>
+                              <a:noAutofit/>
+                            </wps:bodyPr>
+                          </wps:wsp>
+                        </a:graphicData>
+                      </a:graphic>
+                      <wp14:sizeRelH relativeFrom="margin">
+                        <wp14:pctWidth>0</wp14:pctWidth>
+                      </wp14:sizeRelH>
+                    </wp:anchor>
+                  </w:drawing>
+                </mc:Choice>
+                <mc:Fallback>
+                  <w:pict>
+                    <v:rect w14:anchorId="0D39FF62" id="Rectangle 1" o:spid="_x0000_s1026" style="position:absolute;left:0;text-align:left;margin-left:-7.6pt;margin-top:11.5pt;width:567.3pt;height:22.2pt;z-index:251662336;visibility:visible;mso-wrap-style:square;mso-width-percent:0;mso-wrap-distance-left:9pt;mso-wrap-distance-top:0;mso-wrap-distance-right:9pt;mso-wrap-distance-bottom:0;mso-position-horizontal:absolute;mso-position-horizontal-relative:text;mso-position-vertical:absolute;mso-position-vertical-relative:text;mso-width-percent:0;mso-width-relative:margin;v-text-anchor:middle" o:gfxdata="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" fillcolor="#bfbfbf [2412]" stroked="f">
+                      <v:shadow on="t" color="black" opacity="22937f" origin=",.5" offset="0,.63889mm"/>
+                      <v:textbox>
+                        <w:txbxContent>
+                          <w:p>
+                            <w:pPr>
+                              <w:jc w:val="center"/>
+                              <w:rPr>
+                                <w:color w:val="000000" w:themeColor="text1"/>
+                                <w:lang w:val="en-US"/>
+                              </w:rPr>
+                            </w:pPr>
+                            <w:r>
+                              <w:rPr>
+                                <w:b/>
+                                <w:color w:val="000000" w:themeColor="text1"/>
+                              </w:rPr>
+                              <w:t>INTERNSHIPS</w:t>
+                            </w:r>
+                          </w:p>
+                        </w:txbxContent>
+                      </v:textbox>
+                    </v:rect>
+                  </w:pict>
+                </mc:Fallback>
+              </mc:AlternateContent>
+            </w:r>
           </w:p>
           <w:p>
             <w:pPr>
@@ -1435,7 +1520,7 @@
               <w:rPr>
                 <w:b/>
               </w:rPr>
-              <w:t xml:space="preserve">                                                                 INTERNSHIPS</w:t>
+              <w:t xml:space="preserve">                                                                 </w:t>
             </w:r>
           </w:p>
           <w:p>
@@ -1479,14 +1564,7 @@
               <w:t xml:space="preserve">I have created </w:t>
             </w:r>
             <w:r>
-              <w:t xml:space="preserve">a </w:t>
-            </w:r>
-            <w:r>
-              <w:rPr>
-                <w:b/>
-                <w:bCs/>
-              </w:rPr>
-              <w:t>Payment-Gateway</w:t>
+              <w:t>a</w:t>
             </w:r>
             <w:r>
               <w:t xml:space="preserve"> </w:t>
@@ -1495,10 +1573,7 @@
               <w:t xml:space="preserve">web </w:t>
             </w:r>
             <w:r>
-              <w:t xml:space="preserve">application </w:t>
-            </w:r>
-            <w:r>
-              <w:t>where people can donate any amount for the needy ones</w:t>
+              <w:t>application</w:t>
             </w:r>
             <w:r>
               <w:t xml:space="preserve"> using </w:t>
@@ -1521,15 +1596,29 @@
               <w:t>CSS</w:t>
             </w:r>
             <w:r>
-              <w:t xml:space="preserve"> and using </w:t>
-            </w:r>
-            <w:r>
-              <w:rPr>
-                <w:b/>
-                <w:bCs/>
-              </w:rPr>
-              <w:t>Razor Pay</w:t>
-            </w:r>
+              <w:t xml:space="preserve"> </w:t>
+            </w:r>
+            <w:r>
+              <w:t xml:space="preserve">where people can donate any amount </w:t>
+            </w:r>
+            <w:r>
+              <w:t xml:space="preserve">of money </w:t>
+            </w:r>
+            <w:r>
+              <w:t>for the needy ones</w:t>
+            </w:r>
+            <w:r>
+              <w:t xml:space="preserve">. The payment gateway that is integrated is </w:t>
+            </w:r>
+            <w:proofErr w:type="spellStart"/>
+            <w:r>
+              <w:rPr>
+                <w:b/>
+                <w:bCs/>
+              </w:rPr>
+              <w:t>Razorpay</w:t>
+            </w:r>
+            <w:proofErr w:type="spellEnd"/>
             <w:r>
               <w:t>.</w:t>
             </w:r>
@@ -1560,7 +1649,23 @@
                 <w:b/>
                 <w:bCs/>
               </w:rPr>
-              <w:t>Oasis Infobyte (May2023-June 2023)</w:t>
+              <w:t xml:space="preserve">Oasis </w:t>
+            </w:r>
+            <w:proofErr w:type="spellStart"/>
+            <w:r>
+              <w:rPr>
+                <w:b/>
+                <w:bCs/>
+              </w:rPr>
+              <w:t>Infobyte</w:t>
+            </w:r>
+            <w:proofErr w:type="spellEnd"/>
+            <w:r>
+              <w:rPr>
+                <w:b/>
+                <w:bCs/>
+              </w:rPr>
+              <w:t xml:space="preserve"> (May</w:t>
             </w:r>
             <w:r>
               <w:rPr>
@@ -1570,6 +1675,48 @@
               <w:t xml:space="preserve"> </w:t>
             </w:r>
             <w:r>
+              <w:rPr>
+                <w:b/>
+                <w:bCs/>
+              </w:rPr>
+              <w:t>2023</w:t>
+            </w:r>
+            <w:r>
+              <w:rPr>
+                <w:b/>
+                <w:bCs/>
+              </w:rPr>
+              <w:t xml:space="preserve"> </w:t>
+            </w:r>
+            <w:r>
+              <w:rPr>
+                <w:b/>
+                <w:bCs/>
+              </w:rPr>
+              <w:t>-</w:t>
+            </w:r>
+            <w:r>
+              <w:rPr>
+                <w:b/>
+                <w:bCs/>
+              </w:rPr>
+              <w:t xml:space="preserve"> </w:t>
+            </w:r>
+            <w:r>
+              <w:rPr>
+                <w:b/>
+                <w:bCs/>
+              </w:rPr>
+              <w:t>June 2023)</w:t>
+            </w:r>
+            <w:r>
+              <w:rPr>
+                <w:b/>
+                <w:bCs/>
+              </w:rPr>
+              <w:t xml:space="preserve"> </w:t>
+            </w:r>
+            <w:r>
               <w:t>–</w:t>
             </w:r>
             <w:r>
@@ -1579,7 +1726,16 @@
               <w:t>3 small projects</w:t>
             </w:r>
             <w:r>
-              <w:t xml:space="preserve"> on web dev as a part of Internship</w:t>
+              <w:t xml:space="preserve"> on web dev</w:t>
+            </w:r>
+            <w:r>
+              <w:t>elopment</w:t>
+            </w:r>
+            <w:r>
+              <w:t xml:space="preserve"> as a part of Internship</w:t>
+            </w:r>
+            <w:r>
+              <w:t>:</w:t>
             </w:r>
           </w:p>
           <w:p>
@@ -1654,6 +1810,12 @@
           <w:p>
             <w:pPr>
               <w:pStyle w:val="ListParagraph"/>
+              <w:ind w:left="2300"/>
+            </w:pPr>
+          </w:p>
+          <w:p>
+            <w:pPr>
+              <w:pStyle w:val="ListParagraph"/>
               <w:numPr>
                 <w:ilvl w:val="0"/>
                 <w:numId w:val="24"/>
@@ -1667,7 +1829,6 @@
                 <w:b/>
                 <w:bCs/>
               </w:rPr>
-              <w:lastRenderedPageBreak/>
               <w:t xml:space="preserve">Upskill </w:t>
             </w:r>
             <w:r>
@@ -1682,7 +1843,35 @@
                 <w:b/>
                 <w:bCs/>
               </w:rPr>
-              <w:t>June2023 – July2023)</w:t>
+              <w:t>June</w:t>
+            </w:r>
+            <w:r>
+              <w:rPr>
+                <w:b/>
+                <w:bCs/>
+              </w:rPr>
+              <w:t xml:space="preserve"> </w:t>
+            </w:r>
+            <w:r>
+              <w:rPr>
+                <w:b/>
+                <w:bCs/>
+              </w:rPr>
+              <w:t>2023 – July</w:t>
+            </w:r>
+            <w:r>
+              <w:rPr>
+                <w:b/>
+                <w:bCs/>
+              </w:rPr>
+              <w:t xml:space="preserve"> </w:t>
+            </w:r>
+            <w:r>
+              <w:rPr>
+                <w:b/>
+                <w:bCs/>
+              </w:rPr>
+              <w:t>2023)</w:t>
             </w:r>
             <w:r>
               <w:t xml:space="preserve"> –</w:t>
@@ -1701,7 +1890,13 @@
               <w:t>Console-Based Expense Tracker</w:t>
             </w:r>
             <w:r>
-              <w:t xml:space="preserve"> in </w:t>
+              <w:t xml:space="preserve"> </w:t>
+            </w:r>
+            <w:r>
+              <w:t>using</w:t>
+            </w:r>
+            <w:r>
+              <w:t xml:space="preserve"> </w:t>
             </w:r>
             <w:r>
               <w:rPr>
@@ -1711,7 +1906,13 @@
               <w:t>Core Java</w:t>
             </w:r>
             <w:r>
-              <w:t xml:space="preserve"> with 12 essential features: Record, Modify, and Delete Expenses; View All Expenses, by Category, Date Range, or Expense-ID; Generate Monthly and Category-wise Expense Reports; Save and Load Expenses from File; and Delete Loaded Expenses. The project utilizes </w:t>
+              <w:t xml:space="preserve"> with 12 essential features: Record, Modify</w:t>
+            </w:r>
+            <w:r>
+              <w:t xml:space="preserve"> </w:t>
+            </w:r>
+            <w:r>
+              <w:t xml:space="preserve">and Delete Expenses; View All Expenses, by Category, Date Range, or Expense-ID; Generate Monthly and Category-wise Expense Reports; Save and Load Expenses from File; and Delete Loaded Expenses. The project utilizes </w:t>
             </w:r>
             <w:r>
               <w:rPr>
@@ -1749,6 +1950,14 @@
             <w:r>
               <w:t xml:space="preserve"> for data persistence. </w:t>
             </w:r>
+          </w:p>
+          <w:p>
+            <w:pPr>
+              <w:pStyle w:val="ListParagraph"/>
+              <w:rPr>
+                <w:b/>
+              </w:rPr>
+            </w:pPr>
           </w:p>
         </w:tc>
       </w:tr>
@@ -2288,7 +2497,7 @@
                       <v:stroke joinstyle="miter"/>
                       <v:path gradientshapeok="t" o:connecttype="rect"/>
                     </v:shapetype>
-                    <v:shape id="Text Box 2" o:spid="_x0000_s1026" type="#_x0000_t202" style="position:absolute;margin-left:205.7pt;margin-top:9.4pt;width:129.6pt;height:21.6pt;z-index:251661312;visibility:visible;mso-wrap-style:square;mso-width-percent:0;mso-height-percent:0;mso-wrap-distance-left:9pt;mso-wrap-distance-top:3.6pt;mso-wrap-distance-right:9pt;mso-wrap-distance-bottom:3.6pt;mso-position-horizontal:absolute;mso-position-horizontal-relative:text;mso-position-vertical:absolute;mso-position-vertical-relative:text;mso-width-percent:0;mso-height-percent:0;mso-width-relative:margin;mso-height-relative:margin;v-text-anchor:top" o:gfxdata="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" filled="f" stroked="f">
+                    <v:shape id="Text Box 2" o:spid="_x0000_s1027" type="#_x0000_t202" style="position:absolute;margin-left:205.7pt;margin-top:9.4pt;width:129.6pt;height:21.6pt;z-index:251661312;visibility:visible;mso-wrap-style:square;mso-width-percent:0;mso-height-percent:0;mso-wrap-distance-left:9pt;mso-wrap-distance-top:3.6pt;mso-wrap-distance-right:9pt;mso-wrap-distance-bottom:3.6pt;mso-position-horizontal:absolute;mso-position-horizontal-relative:text;mso-position-vertical:absolute;mso-position-vertical-relative:text;mso-width-percent:0;mso-height-percent:0;mso-width-relative:margin;mso-height-relative:margin;v-text-anchor:top" o:gfxdata="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" filled="f" stroked="f">
                       <v:textbox>
                         <w:txbxContent>
                           <w:p>
@@ -2382,13 +2591,19 @@
               <w:rPr>
                 <w:b/>
               </w:rPr>
+              <w:t xml:space="preserve">Programming </w:t>
+            </w:r>
+            <w:r>
+              <w:rPr>
+                <w:b/>
+              </w:rPr>
               <w:t>Languages:</w:t>
             </w:r>
             <w:r>
               <w:rPr>
                 <w:bCs/>
               </w:rPr>
-              <w:t xml:space="preserve"> Java, JavaScript, HTML5, CSS5.</w:t>
+              <w:t xml:space="preserve"> Java, JavaScript, HTML5, CSS5</w:t>
             </w:r>
           </w:p>
           <w:p>
@@ -2432,7 +2647,7 @@
               <w:rPr>
                 <w:bCs/>
               </w:rPr>
-              <w:t>: Node.js, Express.js, MongoDB, Helmet.</w:t>
+              <w:t>: Node.js, Express.js</w:t>
             </w:r>
           </w:p>
           <w:p>
@@ -2470,13 +2685,19 @@
               <w:rPr>
                 <w:b/>
               </w:rPr>
-              <w:t>CS Knowledge</w:t>
-            </w:r>
-            <w:r>
-              <w:rPr>
-                <w:bCs/>
-              </w:rPr>
-              <w:t>: DSA, DBMS, OOPS, CN.</w:t>
+              <w:t>Database</w:t>
+            </w:r>
+            <w:r>
+              <w:rPr>
+                <w:bCs/>
+              </w:rPr>
+              <w:t xml:space="preserve">: </w:t>
+            </w:r>
+            <w:r>
+              <w:rPr>
+                <w:bCs/>
+              </w:rPr>
+              <w:t>MongoDB</w:t>
             </w:r>
           </w:p>
           <w:p>
@@ -2514,13 +2735,181 @@
               <w:rPr>
                 <w:b/>
               </w:rPr>
-              <w:t>Developer Tools</w:t>
-            </w:r>
-            <w:r>
-              <w:rPr>
-                <w:bCs/>
-              </w:rPr>
-              <w:t>: Vs Code, IntelliJ, GitHub, Netlify, Render, Heroku.</w:t>
+              <w:t>CS Knowledge</w:t>
+            </w:r>
+            <w:r>
+              <w:rPr>
+                <w:bCs/>
+              </w:rPr>
+              <w:t>: DSA, DBMS, OOPS, C</w:t>
+            </w:r>
+            <w:r>
+              <w:rPr>
+                <w:bCs/>
+              </w:rPr>
+              <w:t xml:space="preserve">omputer </w:t>
+            </w:r>
+            <w:r>
+              <w:rPr>
+                <w:bCs/>
+              </w:rPr>
+              <w:t>N</w:t>
+            </w:r>
+            <w:r>
+              <w:rPr>
+                <w:bCs/>
+              </w:rPr>
+              <w:t>etwork</w:t>
+            </w:r>
+          </w:p>
+          <w:p>
+            <w:pPr>
+              <w:widowControl w:val="0"/>
+              <w:pBdr>
+                <w:top w:val="nil"/>
+                <w:left w:val="nil"/>
+                <w:bottom w:val="nil"/>
+                <w:right w:val="nil"/>
+                <w:between w:val="nil"/>
+              </w:pBdr>
+              <w:spacing w:line="240" w:lineRule="auto"/>
+              <w:rPr>
+                <w:bCs/>
+              </w:rPr>
+            </w:pPr>
+          </w:p>
+          <w:p>
+            <w:pPr>
+              <w:widowControl w:val="0"/>
+              <w:pBdr>
+                <w:top w:val="nil"/>
+                <w:left w:val="nil"/>
+                <w:bottom w:val="nil"/>
+                <w:right w:val="nil"/>
+                <w:between w:val="nil"/>
+              </w:pBdr>
+              <w:spacing w:line="240" w:lineRule="auto"/>
+              <w:rPr>
+                <w:bCs/>
+              </w:rPr>
+            </w:pPr>
+            <w:r>
+              <w:rPr>
+                <w:b/>
+              </w:rPr>
+              <w:t>IDE</w:t>
+            </w:r>
+            <w:r>
+              <w:rPr>
+                <w:bCs/>
+              </w:rPr>
+              <w:t>: V</w:t>
+            </w:r>
+            <w:r>
+              <w:rPr>
+                <w:bCs/>
+              </w:rPr>
+              <w:t>S</w:t>
+            </w:r>
+            <w:r>
+              <w:rPr>
+                <w:bCs/>
+              </w:rPr>
+              <w:t xml:space="preserve"> Code, IntelliJ</w:t>
+            </w:r>
+          </w:p>
+          <w:p>
+            <w:pPr>
+              <w:widowControl w:val="0"/>
+              <w:pBdr>
+                <w:top w:val="nil"/>
+                <w:left w:val="nil"/>
+                <w:bottom w:val="nil"/>
+                <w:right w:val="nil"/>
+                <w:between w:val="nil"/>
+              </w:pBdr>
+              <w:spacing w:line="240" w:lineRule="auto"/>
+              <w:rPr>
+                <w:bCs/>
+              </w:rPr>
+            </w:pPr>
+          </w:p>
+          <w:p>
+            <w:pPr>
+              <w:widowControl w:val="0"/>
+              <w:pBdr>
+                <w:top w:val="nil"/>
+                <w:left w:val="nil"/>
+                <w:bottom w:val="nil"/>
+                <w:right w:val="nil"/>
+                <w:between w:val="nil"/>
+              </w:pBdr>
+              <w:spacing w:line="240" w:lineRule="auto"/>
+              <w:rPr>
+                <w:bCs/>
+              </w:rPr>
+            </w:pPr>
+            <w:r>
+              <w:rPr>
+                <w:b/>
+              </w:rPr>
+              <w:t>Deployment Platforms:</w:t>
+            </w:r>
+            <w:r>
+              <w:rPr>
+                <w:bCs/>
+              </w:rPr>
+              <w:t xml:space="preserve"> </w:t>
+            </w:r>
+            <w:r>
+              <w:rPr>
+                <w:bCs/>
+              </w:rPr>
+              <w:t>Netlify, Render, Heroku</w:t>
+            </w:r>
+          </w:p>
+          <w:p>
+            <w:pPr>
+              <w:widowControl w:val="0"/>
+              <w:pBdr>
+                <w:top w:val="nil"/>
+                <w:left w:val="nil"/>
+                <w:bottom w:val="nil"/>
+                <w:right w:val="nil"/>
+                <w:between w:val="nil"/>
+              </w:pBdr>
+              <w:spacing w:line="240" w:lineRule="auto"/>
+              <w:rPr>
+                <w:bCs/>
+              </w:rPr>
+            </w:pPr>
+          </w:p>
+          <w:p>
+            <w:pPr>
+              <w:widowControl w:val="0"/>
+              <w:pBdr>
+                <w:top w:val="nil"/>
+                <w:left w:val="nil"/>
+                <w:bottom w:val="nil"/>
+                <w:right w:val="nil"/>
+                <w:between w:val="nil"/>
+              </w:pBdr>
+              <w:spacing w:line="240" w:lineRule="auto"/>
+              <w:rPr>
+                <w:bCs/>
+              </w:rPr>
+            </w:pPr>
+            <w:r>
+              <w:rPr>
+                <w:b/>
+              </w:rPr>
+              <w:t>Version Control Tools</w:t>
+            </w:r>
+            <w:r>
+              <w:rPr>
+                <w:bCs/>
+              </w:rPr>
+              <w:t>: Git, GitHub</w:t>
             </w:r>
           </w:p>
           <w:p>
@@ -2790,7 +3179,21 @@
               <w:rPr>
                 <w:bCs/>
               </w:rPr>
-              <w:t>in official drama club of HITk (</w:t>
+              <w:t xml:space="preserve">in official drama club of </w:t>
+            </w:r>
+            <w:proofErr w:type="spellStart"/>
+            <w:r>
+              <w:rPr>
+                <w:bCs/>
+              </w:rPr>
+              <w:t>HITk</w:t>
+            </w:r>
+            <w:proofErr w:type="spellEnd"/>
+            <w:r>
+              <w:rPr>
+                <w:bCs/>
+              </w:rPr>
+              <w:t xml:space="preserve"> (</w:t>
             </w:r>
             <w:r>
               <w:rPr>
@@ -2813,7 +3216,15 @@
           </w:p>
           <w:p>
             <w:pPr>
-              <w:pStyle w:val="ListParagraph"/>
+              <w:widowControl w:val="0"/>
+              <w:pBdr>
+                <w:top w:val="nil"/>
+                <w:left w:val="nil"/>
+                <w:bottom w:val="nil"/>
+                <w:right w:val="nil"/>
+                <w:between w:val="nil"/>
+              </w:pBdr>
+              <w:spacing w:line="240" w:lineRule="auto"/>
               <w:rPr>
                 <w:bCs/>
               </w:rPr>

</xml_diff>

<commit_message>
Edited the doc file
</commit_message>
<xml_diff>
--- a/Bhaswati Mandal (Resume).docx
+++ b/Bhaswati Mandal (Resume).docx
@@ -2276,27 +2276,7 @@
                 <w:szCs w:val="24"/>
                 <w:lang w:val="en-IN"/>
               </w:rPr>
-              <w:t xml:space="preserve">, demonstrating my expertise in full-stack web development, along with adeptness in implementing </w:t>
-            </w:r>
-            <w:r>
-              <w:rPr>
-                <w:rFonts w:ascii="Times New Roman" w:eastAsia="Times New Roman" w:hAnsi="Times New Roman" w:cs="Times New Roman"/>
-                <w:b/>
-                <w:bCs/>
-                <w:sz w:val="24"/>
-                <w:szCs w:val="24"/>
-                <w:lang w:val="en-IN"/>
-              </w:rPr>
-              <w:t>authentication and authorization</w:t>
-            </w:r>
-            <w:r>
-              <w:rPr>
-                <w:rFonts w:ascii="Times New Roman" w:eastAsia="Times New Roman" w:hAnsi="Times New Roman" w:cs="Times New Roman"/>
-                <w:sz w:val="24"/>
-                <w:szCs w:val="24"/>
-                <w:lang w:val="en-IN"/>
-              </w:rPr>
-              <w:t xml:space="preserve"> features for a seamless and secure user experience.</w:t>
+              <w:t>.</w:t>
             </w:r>
           </w:p>
           <w:p>
@@ -2691,13 +2671,7 @@
               <w:rPr>
                 <w:bCs/>
               </w:rPr>
-              <w:t xml:space="preserve">: </w:t>
-            </w:r>
-            <w:r>
-              <w:rPr>
-                <w:bCs/>
-              </w:rPr>
-              <w:t>MongoDB</w:t>
+              <w:t>: MongoDB</w:t>
             </w:r>
           </w:p>
           <w:p>

</xml_diff>